<commit_message>
I didn't commit my code wtf
</commit_message>
<xml_diff>
--- a/Weekly_Reports/Weekly Report 10 ORIE 4999.docx
+++ b/Weekly_Reports/Weekly Report 10 ORIE 4999.docx
@@ -12,13 +12,7 @@
         <w:rPr>
           <w:rFonts w:ascii="Avenir Light" w:hAnsi="Avenir Light"/>
         </w:rPr>
-        <w:t xml:space="preserve">Weekly Report </w:t>
-      </w:r>
-      <w:r>
-        <w:rPr>
-          <w:rFonts w:ascii="Avenir Light" w:hAnsi="Avenir Light"/>
-        </w:rPr>
-        <w:t>10</w:t>
+        <w:t>Weekly Report 10</w:t>
       </w:r>
     </w:p>
     <w:p>
@@ -79,6 +73,18 @@
           <w:rFonts w:ascii="Avenir Light" w:hAnsi="Avenir Light"/>
         </w:rPr>
         <w:t>I converted everything to the weighted version.</w:t>
+      </w:r>
+      <w:r>
+        <w:rPr>
+          <w:rFonts w:ascii="Avenir Light" w:hAnsi="Avenir Light"/>
+        </w:rPr>
+        <w:t xml:space="preserve"> I just noticed this, but </w:t>
+      </w:r>
+      <w:r>
+        <w:rPr>
+          <w:rFonts w:ascii="Avenir Light" w:hAnsi="Avenir Light"/>
+        </w:rPr>
+        <w:t>none of the tests triggers the case in Trevisan where you don’t do the greedy algorithm first, because in each test, the greedy and Trevisan algorithms return the same number.</w:t>
       </w:r>
     </w:p>
     <w:p>

</xml_diff>